<commit_message>
Document +db init function done
</commit_message>
<xml_diff>
--- a/Documents/Cahier des charges.docx
+++ b/Documents/Cahier des charges.docx
@@ -258,10 +258,10 @@
             <v:path o:extrusionok="f" gradientshapeok="t" o:connecttype="rect"/>
             <o:lock v:ext="edit" aspectratio="t"/>
           </v:shapetype>
-          <v:shape id="_x0000_i1025" type="#_x0000_t75" style="width:423.6pt;height:297.8pt" o:ole="">
+          <v:shape id="_x0000_i1025" type="#_x0000_t75" style="width:423.85pt;height:297.5pt" o:ole="">
             <v:imagedata r:id="rId8" o:title=""/>
           </v:shape>
-          <o:OLEObject Type="Embed" ProgID="Visio.Drawing.11" ShapeID="_x0000_i1025" DrawAspect="Content" ObjectID="_1549720927" r:id="rId9"/>
+          <o:OLEObject Type="Embed" ProgID="Visio.Drawing.11" ShapeID="_x0000_i1025" DrawAspect="Content" ObjectID="_1549777827" r:id="rId9"/>
         </w:object>
       </w:r>
     </w:p>
@@ -322,10 +322,10 @@
           <w:lang w:val="fr-FR"/>
         </w:rPr>
         <w:object w:dxaOrig="7794" w:dyaOrig="3780">
-          <v:shape id="_x0000_i1026" type="#_x0000_t75" style="width:389.9pt;height:188.9pt" o:ole="">
+          <v:shape id="_x0000_i1026" type="#_x0000_t75" style="width:389.9pt;height:188.85pt" o:ole="">
             <v:imagedata r:id="rId10" o:title=""/>
           </v:shape>
-          <o:OLEObject Type="Embed" ProgID="Visio.Drawing.11" ShapeID="_x0000_i1026" DrawAspect="Content" ObjectID="_1549720928" r:id="rId11"/>
+          <o:OLEObject Type="Embed" ProgID="Visio.Drawing.11" ShapeID="_x0000_i1026" DrawAspect="Content" ObjectID="_1549777828" r:id="rId11"/>
         </w:object>
       </w:r>
     </w:p>
@@ -390,13 +390,17 @@
       <w:r>
         <w:t xml:space="preserve">. Cette </w:t>
       </w:r>
-      <w:proofErr w:type="gramStart"/>
-      <w:r>
-        <w:t>fonctions</w:t>
-      </w:r>
-      <w:proofErr w:type="gramEnd"/>
-      <w:r>
-        <w:t xml:space="preserve"> sera exécuté en fin de journée</w:t>
+      <w:r>
+        <w:t>fonction</w:t>
+      </w:r>
+      <w:r>
+        <w:t xml:space="preserve"> sera </w:t>
+      </w:r>
+      <w:r>
+        <w:t>exécutée</w:t>
+      </w:r>
+      <w:r>
+        <w:t xml:space="preserve"> en fin de journée</w:t>
       </w:r>
     </w:p>
     <w:p>
@@ -422,6 +426,17 @@
       <w:r>
         <w:t>Si la timbreuse maîtresse vient à tomber en panne, toutes les requêtes sont enregistrées dans une pile et seront exécuté au retour en ligne du serveur</w:t>
       </w:r>
+      <w:r>
+        <w:t xml:space="preserve">. De plus la liste de toutes les requêtes de la journée </w:t>
+      </w:r>
+      <w:proofErr w:type="gramStart"/>
+      <w:r>
+        <w:t>seront</w:t>
+      </w:r>
+      <w:proofErr w:type="gramEnd"/>
+      <w:r>
+        <w:t xml:space="preserve"> enregistré en CSV tous les jours.</w:t>
+      </w:r>
     </w:p>
     <w:p>
       <w:pPr>
@@ -506,6 +521,20 @@
       <w:r>
         <w:t>Mettre en place une interface (Voir un exemple sur la figure ci-dessous)</w:t>
       </w:r>
+      <w:r>
+        <w:t>. Une ergonomie pourra être discuter à la fin de la 4</w:t>
+      </w:r>
+      <w:r>
+        <w:rPr>
+          <w:vertAlign w:val="superscript"/>
+        </w:rPr>
+        <w:t>ème</w:t>
+      </w:r>
+      <w:r>
+        <w:t xml:space="preserve"> semaine.</w:t>
+      </w:r>
+      <w:bookmarkStart w:id="0" w:name="_GoBack"/>
+      <w:bookmarkEnd w:id="0"/>
     </w:p>
     <w:p>
       <w:pPr>
@@ -576,24 +605,14 @@
       <w:r>
         <w:t xml:space="preserve">Figure </w:t>
       </w:r>
-      <w:r>
-        <w:fldChar w:fldCharType="begin"/>
-      </w:r>
-      <w:r>
-        <w:instrText xml:space="preserve"> SEQ Figure \* ARABIC </w:instrText>
-      </w:r>
-      <w:r>
-        <w:fldChar w:fldCharType="separate"/>
-      </w:r>
-      <w:r>
-        <w:rPr>
-          <w:noProof/>
-        </w:rPr>
-        <w:t>3</w:t>
-      </w:r>
-      <w:r>
-        <w:fldChar w:fldCharType="end"/>
-      </w:r>
+      <w:fldSimple w:instr=" SEQ Figure \* ARABIC ">
+        <w:r>
+          <w:rPr>
+            <w:noProof/>
+          </w:rPr>
+          <w:t>3</w:t>
+        </w:r>
+      </w:fldSimple>
       <w:r>
         <w:t xml:space="preserve"> Exemple d'interface pour administrateur</w:t>
       </w:r>
@@ -620,7 +639,6 @@
         <w:rPr>
           <w:lang w:val="fr-FR"/>
         </w:rPr>
-        <w:lastRenderedPageBreak/>
         <w:t>Professeurs</w:t>
       </w:r>
     </w:p>
@@ -640,6 +658,12 @@
           <w:lang w:val="fr-FR"/>
         </w:rPr>
         <w:t>Permettre aux professeurs d’ajouter ou de soustraire du temps à des élèves</w:t>
+      </w:r>
+      <w:r>
+        <w:rPr>
+          <w:lang w:val="fr-FR"/>
+        </w:rPr>
+        <w:t xml:space="preserve"> avec une description.</w:t>
       </w:r>
     </w:p>
     <w:p>
@@ -963,7 +987,19 @@
         <w:rPr>
           <w:lang w:val="fr-FR"/>
         </w:rPr>
-        <w:t>Alerté les élèves en qui ont fait moins de temps que le temps demandé</w:t>
+        <w:t>Alert</w:t>
+      </w:r>
+      <w:r>
+        <w:rPr>
+          <w:lang w:val="fr-FR"/>
+        </w:rPr>
+        <w:t>er</w:t>
+      </w:r>
+      <w:r>
+        <w:rPr>
+          <w:lang w:val="fr-FR"/>
+        </w:rPr>
+        <w:t xml:space="preserve"> les élèves en qui ont fait moins de temps que le temps demandé</w:t>
       </w:r>
     </w:p>
     <w:p>
@@ -983,12 +1019,12 @@
         <w:keepNext/>
         <w:jc w:val="center"/>
       </w:pPr>
-      <w:bookmarkStart w:id="0" w:name="_GoBack"/>
       <w:r>
         <w:rPr>
           <w:noProof/>
           <w:lang w:eastAsia="fr-CH"/>
         </w:rPr>
+        <w:lastRenderedPageBreak/>
         <w:drawing>
           <wp:inline distT="0" distB="0" distL="0" distR="0" wp14:anchorId="15D2E903" wp14:editId="5741D993">
             <wp:extent cx="4123438" cy="2321626"/>
@@ -1038,7 +1074,6 @@
           </wp:inline>
         </w:drawing>
       </w:r>
-      <w:bookmarkEnd w:id="0"/>
     </w:p>
     <w:p>
       <w:pPr>
@@ -1276,6 +1311,32 @@
           <w:lang w:val="fr-FR"/>
         </w:rPr>
         <w:t xml:space="preserve">Signature de M.VULLIAMY : </w:t>
+      </w:r>
+    </w:p>
+    <w:p>
+      <w:pPr>
+        <w:rPr>
+          <w:lang w:val="fr-FR"/>
+        </w:rPr>
+      </w:pPr>
+      <w:r>
+        <w:rPr>
+          <w:lang w:val="fr-FR"/>
+        </w:rPr>
+        <w:t>Signature de M.CORNU :</w:t>
+      </w:r>
+    </w:p>
+    <w:p>
+      <w:pPr>
+        <w:rPr>
+          <w:lang w:val="fr-FR"/>
+        </w:rPr>
+      </w:pPr>
+      <w:r>
+        <w:rPr>
+          <w:lang w:val="fr-FR"/>
+        </w:rPr>
+        <w:t>Signature de M.TOMMASO :</w:t>
       </w:r>
     </w:p>
     <w:sectPr>
@@ -1370,7 +1431,7 @@
         <w:noProof/>
         <w:lang w:val="fr-FR"/>
       </w:rPr>
-      <w:t>1</w:t>
+      <w:t>2</w:t>
     </w:r>
     <w:r>
       <w:rPr>

</xml_diff>